<commit_message>
fin de uml de student2
</commit_message>
<xml_diff>
--- a/reports/D02/Student #2/02 - Requirements - Student #2.docx
+++ b/reports/D02/Student #2/02 - Requirements - Student #2.docx
@@ -530,6 +530,7 @@
                   </w:rPr>
                   <w:t xml:space="preserve"> </w:t>
                 </w:r>
+                <w:proofErr w:type="spellStart"/>
                 <w:r>
                   <w:rPr>
                     <w:rFonts w:asciiTheme="majorHAnsi" w:hAnsiTheme="majorHAnsi" w:cstheme="majorHAnsi"/>
@@ -537,6 +538,7 @@
                   </w:rPr>
                   <w:t>Developer</w:t>
                 </w:r>
+                <w:proofErr w:type="spellEnd"/>
                 <w:r>
                   <w:rPr>
                     <w:rFonts w:asciiTheme="majorHAnsi" w:hAnsiTheme="majorHAnsi" w:cstheme="majorHAnsi"/>
@@ -1251,6 +1253,7 @@
           <w15:appearance w15:val="hidden"/>
           <w:text/>
         </w:sdtPr>
+        <w:sdtEndPr/>
         <w:sdtContent>
           <w:r>
             <w:t xml:space="preserve">  </w:t>
@@ -1506,6 +1509,7 @@
           <w15:appearance w15:val="hidden"/>
           <w:text/>
         </w:sdtPr>
+        <w:sdtEndPr/>
         <w:sdtContent>
           <w:r>
             <w:t xml:space="preserve">  </w:t>
@@ -1728,6 +1732,7 @@
           </w:placeholder>
           <w:text/>
         </w:sdtPr>
+        <w:sdtEndPr/>
         <w:sdtContent>
           <w:r>
             <w:t xml:space="preserve"> </w:t>
@@ -3409,7 +3414,19 @@
             <w:rPr>
               <w:lang w:val="en-US"/>
             </w:rPr>
-            <w:t xml:space="preserve">    </w:t>
+            <w:t xml:space="preserve"> </w:t>
+          </w:r>
+          <w:r>
+            <w:rPr>
+              <w:lang w:val="en-US"/>
+            </w:rPr>
+            <w:t>X</w:t>
+          </w:r>
+          <w:r>
+            <w:rPr>
+              <w:lang w:val="en-US"/>
+            </w:rPr>
+            <w:t xml:space="preserve">   </w:t>
           </w:r>
         </w:sdtContent>
       </w:sdt>
@@ -3568,6 +3585,9 @@
         </w:sdtPr>
         <w:sdtEndPr/>
         <w:sdtContent>
+          <w:r>
+            <w:t>X</w:t>
+          </w:r>
           <w:r>
             <w:t xml:space="preserve">    </w:t>
           </w:r>
@@ -9608,6 +9628,7 @@
     <w:rsid w:val="002B01EF"/>
     <w:rsid w:val="002C5B10"/>
     <w:rsid w:val="00362E40"/>
+    <w:rsid w:val="00385766"/>
     <w:rsid w:val="003936CA"/>
     <w:rsid w:val="004209F9"/>
     <w:rsid w:val="004802A8"/>

</xml_diff>

<commit_message>
csv de student + validator
</commit_message>
<xml_diff>
--- a/reports/D02/Student #2/02 - Requirements - Student #2.docx
+++ b/reports/D02/Student #2/02 - Requirements - Student #2.docx
@@ -1959,7 +1959,13 @@
         <w:sdtEndPr/>
         <w:sdtContent>
           <w:r>
-            <w:t xml:space="preserve">    </w:t>
+            <w:t xml:space="preserve">  </w:t>
+          </w:r>
+          <w:r>
+            <w:t>X</w:t>
+          </w:r>
+          <w:r>
+            <w:t xml:space="preserve">  </w:t>
           </w:r>
         </w:sdtContent>
       </w:sdt>
@@ -2011,7 +2017,13 @@
         <w:sdtEndPr/>
         <w:sdtContent>
           <w:r>
-            <w:t xml:space="preserve">    </w:t>
+            <w:t xml:space="preserve"> </w:t>
+          </w:r>
+          <w:r>
+            <w:t>X</w:t>
+          </w:r>
+          <w:r>
+            <w:t xml:space="preserve">   </w:t>
           </w:r>
         </w:sdtContent>
       </w:sdt>
@@ -9650,6 +9662,7 @@
     <w:rsid w:val="00953D97"/>
     <w:rsid w:val="00990B95"/>
     <w:rsid w:val="00A222AC"/>
+    <w:rsid w:val="00BB57DC"/>
     <w:rsid w:val="00BC7967"/>
     <w:rsid w:val="00BD2D67"/>
     <w:rsid w:val="00C12AB9"/>

</xml_diff>

<commit_message>
analisis report + tareas marcadas en el doc student2
</commit_message>
<xml_diff>
--- a/reports/D02/Student #2/02 - Requirements - Student #2.docx
+++ b/reports/D02/Student #2/02 - Requirements - Student #2.docx
@@ -5140,7 +5140,19 @@
             <w:rPr>
               <w:lang w:val="en-US"/>
             </w:rPr>
-            <w:t xml:space="preserve">    </w:t>
+            <w:t xml:space="preserve">   </w:t>
+          </w:r>
+          <w:r>
+            <w:rPr>
+              <w:lang w:val="en-US"/>
+            </w:rPr>
+            <w:t>X</w:t>
+          </w:r>
+          <w:r>
+            <w:rPr>
+              <w:lang w:val="en-US"/>
+            </w:rPr>
+            <w:t xml:space="preserve"> </w:t>
           </w:r>
         </w:sdtContent>
       </w:sdt>
@@ -9671,6 +9683,7 @@
     <w:rsid w:val="007C004C"/>
     <w:rsid w:val="007E6C7A"/>
     <w:rsid w:val="00847D31"/>
+    <w:rsid w:val="00865540"/>
     <w:rsid w:val="008B1087"/>
     <w:rsid w:val="0093034B"/>
     <w:rsid w:val="00944E58"/>

</xml_diff>